<commit_message>
EDIT: adjustment of HP filter resistor values -> firmware correction.
</commit_message>
<xml_diff>
--- a/Documents/PFSim-datasheet.docx
+++ b/Documents/PFSim-datasheet.docx
@@ -1113,7 +1113,14 @@
                 <w:b/>
                 <w:bCs/>
               </w:rPr>
-              <w:t>10 kHz</w:t>
+              <w:t>2</w:t>
+            </w:r>
+            <w:r>
+              <w:rPr>
+                <w:b/>
+                <w:bCs/>
+              </w:rPr>
+              <w:t>0 kHz</w:t>
             </w:r>
           </w:p>
         </w:tc>
@@ -1230,7 +1237,7 @@
                 <w:b/>
                 <w:bCs/>
               </w:rPr>
-              <w:t>1 kHz</w:t>
+              <w:t>300 Hz</w:t>
             </w:r>
           </w:p>
         </w:tc>
@@ -1252,7 +1259,10 @@
               <w:cnfStyle w:val="000000000000" w:firstRow="0" w:lastRow="0" w:firstColumn="0" w:lastColumn="0" w:oddVBand="0" w:evenVBand="0" w:oddHBand="0" w:evenHBand="0" w:firstRowFirstColumn="0" w:firstRowLastColumn="0" w:lastRowFirstColumn="0" w:lastRowLastColumn="0"/>
             </w:pPr>
             <w:r>
-              <w:t>1 kHz</w:t>
+              <w:t>500</w:t>
+            </w:r>
+            <w:r>
+              <w:t xml:space="preserve"> Hz</w:t>
             </w:r>
           </w:p>
         </w:tc>
@@ -1625,11 +1635,9 @@
             <w:r>
               <w:t xml:space="preserve"> bits, </w:t>
             </w:r>
-            <w:proofErr w:type="gramStart"/>
             <w:r>
               <w:t>Even</w:t>
             </w:r>
-            <w:proofErr w:type="gramEnd"/>
             <w:r>
               <w:t xml:space="preserve"> parity, 1 stop bit</w:t>
             </w:r>
@@ -1973,10 +1981,7 @@
                               <w:pStyle w:val="Texttabulky"/>
                             </w:pPr>
                             <w:r>
-                              <w:t xml:space="preserve">RS-485 bus </w:t>
-                            </w:r>
-                            <w:r>
-                              <w:t>termination selection</w:t>
+                              <w:t>RS-485 bus termination selection</w:t>
                             </w:r>
                           </w:p>
                           <w:p>
@@ -2021,10 +2026,7 @@
                         <w:pStyle w:val="Texttabulky"/>
                       </w:pPr>
                       <w:r>
-                        <w:t xml:space="preserve">RS-485 bus </w:t>
-                      </w:r>
-                      <w:r>
-                        <w:t>termination selection</w:t>
+                        <w:t>RS-485 bus termination selection</w:t>
                       </w:r>
                     </w:p>
                     <w:p>
@@ -2311,7 +2313,7 @@
         <mc:AlternateContent>
           <mc:Choice Requires="wps">
             <w:drawing>
-              <wp:anchor distT="0" distB="0" distL="114300" distR="114300" simplePos="0" relativeHeight="251908608" behindDoc="0" locked="0" layoutInCell="1" allowOverlap="1" wp14:anchorId="4A9DDBC2" wp14:editId="36079C5B">
+              <wp:anchor distT="0" distB="0" distL="114300" distR="114300" simplePos="0" relativeHeight="251908608" behindDoc="0" locked="0" layoutInCell="1" allowOverlap="1" wp14:anchorId="4A9DDBC2" wp14:editId="6F21EB16">
                 <wp:simplePos x="0" y="0"/>
                 <wp:positionH relativeFrom="column">
                   <wp:posOffset>1379854</wp:posOffset>
@@ -2337,7 +2339,7 @@
                           <a:avLst/>
                         </a:prstGeom>
                         <a:ln>
-                          <a:prstDash val="dash"/>
+                          <a:prstDash val="sysDash"/>
                           <a:headEnd type="none" w="med" len="med"/>
                           <a:tailEnd type="arrow" w="med" len="med"/>
                         </a:ln>
@@ -2368,8 +2370,12 @@
           </mc:Choice>
           <mc:Fallback>
             <w:pict>
-              <v:shape w14:anchorId="4DC7B438" id="Přímá spojnice se šipkou 19" o:spid="_x0000_s1026" type="#_x0000_t32" style="position:absolute;margin-left:108.65pt;margin-top:142.2pt;width:26.85pt;height:0;z-index:251908608;visibility:visible;mso-wrap-style:square;mso-width-percent:0;mso-wrap-distance-left:9pt;mso-wrap-distance-top:0;mso-wrap-distance-right:9pt;mso-wrap-distance-bottom:0;mso-position-horizontal:absolute;mso-position-horizontal-relative:text;mso-position-vertical:absolute;mso-position-vertical-relative:text;mso-width-percent:0;mso-width-relative:margin" o:gfxdata="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" strokecolor="black [3040]">
-                <v:stroke dashstyle="dash" endarrow="open"/>
+              <v:shapetype w14:anchorId="1954FA01" id="_x0000_t32" coordsize="21600,21600" o:spt="32" o:oned="t" path="m,l21600,21600e" filled="f">
+                <v:path arrowok="t" fillok="f" o:connecttype="none"/>
+                <o:lock v:ext="edit" shapetype="t"/>
+              </v:shapetype>
+              <v:shape id="Přímá spojnice se šipkou 19" o:spid="_x0000_s1026" type="#_x0000_t32" style="position:absolute;margin-left:108.65pt;margin-top:142.2pt;width:26.85pt;height:0;z-index:251908608;visibility:visible;mso-wrap-style:square;mso-width-percent:0;mso-wrap-distance-left:9pt;mso-wrap-distance-top:0;mso-wrap-distance-right:9pt;mso-wrap-distance-bottom:0;mso-position-horizontal:absolute;mso-position-horizontal-relative:text;mso-position-vertical:absolute;mso-position-vertical-relative:text;mso-width-percent:0;mso-width-relative:margin" o:gfxdata="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" strokecolor="black [3040]">
+                <v:stroke dashstyle="3 1" endarrow="open"/>
               </v:shape>
             </w:pict>
           </mc:Fallback>
@@ -2383,7 +2389,7 @@
         <mc:AlternateContent>
           <mc:Choice Requires="wps">
             <w:drawing>
-              <wp:anchor distT="0" distB="0" distL="114300" distR="114300" simplePos="0" relativeHeight="251910656" behindDoc="0" locked="0" layoutInCell="1" allowOverlap="1" wp14:anchorId="45515F30" wp14:editId="3B3B67E6">
+              <wp:anchor distT="0" distB="0" distL="114300" distR="114300" simplePos="0" relativeHeight="251910656" behindDoc="0" locked="0" layoutInCell="1" allowOverlap="1" wp14:anchorId="45515F30" wp14:editId="22C66CB9">
                 <wp:simplePos x="0" y="0"/>
                 <wp:positionH relativeFrom="column">
                   <wp:posOffset>1359977</wp:posOffset>
@@ -2409,7 +2415,7 @@
                           <a:avLst/>
                         </a:prstGeom>
                         <a:ln>
-                          <a:prstDash val="dash"/>
+                          <a:prstDash val="sysDash"/>
                           <a:headEnd type="none" w="med" len="med"/>
                           <a:tailEnd type="arrow" w="med" len="med"/>
                         </a:ln>
@@ -2440,8 +2446,8 @@
           </mc:Choice>
           <mc:Fallback>
             <w:pict>
-              <v:shape w14:anchorId="75F587C5" id="Přímá spojnice se šipkou 19" o:spid="_x0000_s1026" type="#_x0000_t32" style="position:absolute;margin-left:107.1pt;margin-top:90.2pt;width:28.45pt;height:0;z-index:251910656;visibility:visible;mso-wrap-style:square;mso-width-percent:0;mso-wrap-distance-left:9pt;mso-wrap-distance-top:0;mso-wrap-distance-right:9pt;mso-wrap-distance-bottom:0;mso-position-horizontal:absolute;mso-position-horizontal-relative:text;mso-position-vertical:absolute;mso-position-vertical-relative:text;mso-width-percent:0;mso-width-relative:margin" o:gfxdata="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" strokecolor="black [3040]">
-                <v:stroke dashstyle="dash" endarrow="open"/>
+              <v:shape w14:anchorId="525A7AC1" id="Přímá spojnice se šipkou 19" o:spid="_x0000_s1026" type="#_x0000_t32" style="position:absolute;margin-left:107.1pt;margin-top:90.2pt;width:28.45pt;height:0;z-index:251910656;visibility:visible;mso-wrap-style:square;mso-width-percent:0;mso-wrap-distance-left:9pt;mso-wrap-distance-top:0;mso-wrap-distance-right:9pt;mso-wrap-distance-bottom:0;mso-position-horizontal:absolute;mso-position-horizontal-relative:text;mso-position-vertical:absolute;mso-position-vertical-relative:text;mso-width-percent:0;mso-width-relative:margin" o:gfxdata="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" strokecolor="black [3040]">
+                <v:stroke dashstyle="3 1" endarrow="open"/>
               </v:shape>
             </w:pict>
           </mc:Fallback>
@@ -2455,7 +2461,7 @@
         <mc:AlternateContent>
           <mc:Choice Requires="wps">
             <w:drawing>
-              <wp:anchor distT="0" distB="0" distL="114300" distR="114300" simplePos="0" relativeHeight="251912704" behindDoc="0" locked="0" layoutInCell="1" allowOverlap="1" wp14:anchorId="13482E35" wp14:editId="1472C65F">
+              <wp:anchor distT="0" distB="0" distL="114300" distR="114300" simplePos="0" relativeHeight="251912704" behindDoc="0" locked="0" layoutInCell="1" allowOverlap="1" wp14:anchorId="13482E35" wp14:editId="70F9E39D">
                 <wp:simplePos x="0" y="0"/>
                 <wp:positionH relativeFrom="column">
                   <wp:posOffset>1359976</wp:posOffset>
@@ -2481,7 +2487,7 @@
                           <a:avLst/>
                         </a:prstGeom>
                         <a:ln>
-                          <a:prstDash val="dash"/>
+                          <a:prstDash val="sysDash"/>
                           <a:headEnd type="none" w="med" len="med"/>
                           <a:tailEnd type="arrow" w="med" len="med"/>
                         </a:ln>
@@ -2512,8 +2518,8 @@
           </mc:Choice>
           <mc:Fallback>
             <w:pict>
-              <v:shape w14:anchorId="6726AB8B" id="Přímá spojnice se šipkou 19" o:spid="_x0000_s1026" type="#_x0000_t32" style="position:absolute;margin-left:107.1pt;margin-top:36.7pt;width:28.45pt;height:0;z-index:251912704;visibility:visible;mso-wrap-style:square;mso-width-percent:0;mso-wrap-distance-left:9pt;mso-wrap-distance-top:0;mso-wrap-distance-right:9pt;mso-wrap-distance-bottom:0;mso-position-horizontal:absolute;mso-position-horizontal-relative:text;mso-position-vertical:absolute;mso-position-vertical-relative:text;mso-width-percent:0;mso-width-relative:margin" o:gfxdata="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" strokecolor="black [3040]">
-                <v:stroke dashstyle="dash" endarrow="open"/>
+              <v:shape w14:anchorId="582278CF" id="Přímá spojnice se šipkou 19" o:spid="_x0000_s1026" type="#_x0000_t32" style="position:absolute;margin-left:107.1pt;margin-top:36.7pt;width:28.45pt;height:0;z-index:251912704;visibility:visible;mso-wrap-style:square;mso-width-percent:0;mso-wrap-distance-left:9pt;mso-wrap-distance-top:0;mso-wrap-distance-right:9pt;mso-wrap-distance-bottom:0;mso-position-horizontal:absolute;mso-position-horizontal-relative:text;mso-position-vertical:absolute;mso-position-vertical-relative:text;mso-width-percent:0;mso-width-relative:margin" o:gfxdata="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" strokecolor="black [3040]">
+                <v:stroke dashstyle="3 1" endarrow="open"/>
               </v:shape>
             </w:pict>
           </mc:Fallback>
@@ -3133,7 +3139,7 @@
           </mc:Choice>
           <mc:Fallback>
             <w:pict>
-              <v:shape w14:anchorId="64C5A645" id="Textové pole 1091421320" o:spid="_x0000_s1029" type="#_x0000_t202" style="position:absolute;left:0;text-align:left;margin-left:3.15pt;margin-top:121.2pt;width:102.5pt;height:53.5pt;z-index:251907584;visibility:visible;mso-wrap-style:square;mso-width-percent:0;mso-height-percent:0;mso-wrap-distance-left:9pt;mso-wrap-distance-top:0;mso-wrap-distance-right:9pt;mso-wrap-distance-bottom:0;mso-position-horizontal:absolute;mso-position-horizontal-relative:text;mso-position-vertical:absolute;mso-position-vertical-relative:text;mso-width-percent:0;mso-height-percent:0;mso-width-relative:margin;mso-height-relative:margin;v-text-anchor:top" o:gfxdata="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" fillcolor="white [3201]" strokeweight=".5pt">
+              <v:shape w14:anchorId="3AFE0170" id="Textové pole 1091421320" o:spid="_x0000_s1030" type="#_x0000_t202" style="position:absolute;left:0;text-align:left;margin-left:3.15pt;margin-top:121.2pt;width:102.5pt;height:53.5pt;z-index:251907584;visibility:visible;mso-wrap-style:square;mso-width-percent:0;mso-height-percent:0;mso-wrap-distance-left:9pt;mso-wrap-distance-top:0;mso-wrap-distance-right:9pt;mso-wrap-distance-bottom:0;mso-position-horizontal:absolute;mso-position-horizontal-relative:text;mso-position-vertical:absolute;mso-position-vertical-relative:text;mso-width-percent:0;mso-height-percent:0;mso-width-relative:margin;mso-height-relative:margin;v-text-anchor:top" o:gfxdata="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" fillcolor="white [3201]" strokeweight=".5pt">
                 <v:textbox>
                   <w:txbxContent>
                     <w:p>
@@ -3353,7 +3359,7 @@
           </mc:Choice>
           <mc:Fallback>
             <w:pict>
-              <v:shape w14:anchorId="444E9797" id="Textové pole 1401874015" o:spid="_x0000_s1030" type="#_x0000_t202" style="position:absolute;left:0;text-align:left;margin-left:2.85pt;margin-top:63.55pt;width:102.55pt;height:53.5pt;z-index:251789824;visibility:visible;mso-wrap-style:square;mso-width-percent:0;mso-height-percent:0;mso-wrap-distance-left:9pt;mso-wrap-distance-top:0;mso-wrap-distance-right:9pt;mso-wrap-distance-bottom:0;mso-position-horizontal:absolute;mso-position-horizontal-relative:text;mso-position-vertical:absolute;mso-position-vertical-relative:text;mso-width-percent:0;mso-height-percent:0;mso-width-relative:margin;mso-height-relative:margin;v-text-anchor:top" o:gfxdata="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" fillcolor="white [3201]" strokeweight=".5pt">
+              <v:shape w14:anchorId="7341E285" id="Textové pole 1401874015" o:spid="_x0000_s1031" type="#_x0000_t202" style="position:absolute;left:0;text-align:left;margin-left:2.85pt;margin-top:63.55pt;width:102.55pt;height:53.5pt;z-index:251789824;visibility:visible;mso-wrap-style:square;mso-width-percent:0;mso-height-percent:0;mso-wrap-distance-left:9pt;mso-wrap-distance-top:0;mso-wrap-distance-right:9pt;mso-wrap-distance-bottom:0;mso-position-horizontal:absolute;mso-position-horizontal-relative:text;mso-position-vertical:absolute;mso-position-vertical-relative:text;mso-width-percent:0;mso-height-percent:0;mso-width-relative:margin;mso-height-relative:margin;v-text-anchor:top" o:gfxdata="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" fillcolor="white [3201]" strokeweight=".5pt">
                 <v:textbox>
                   <w:txbxContent>
                     <w:p>
@@ -3570,7 +3576,7 @@
           </mc:Choice>
           <mc:Fallback>
             <w:pict>
-              <v:shape w14:anchorId="0857CA9B" id="Textové pole 19" o:spid="_x0000_s1031" type="#_x0000_t202" style="position:absolute;left:0;text-align:left;margin-left:27.65pt;margin-top:7pt;width:77.7pt;height:52.6pt;z-index:251733504;visibility:visible;mso-wrap-style:square;mso-width-percent:0;mso-height-percent:0;mso-wrap-distance-left:9pt;mso-wrap-distance-top:0;mso-wrap-distance-right:9pt;mso-wrap-distance-bottom:0;mso-position-horizontal:absolute;mso-position-horizontal-relative:text;mso-position-vertical:absolute;mso-position-vertical-relative:text;mso-width-percent:0;mso-height-percent:0;mso-width-relative:margin;mso-height-relative:margin;v-text-anchor:top" o:gfxdata="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" fillcolor="white [3201]" strokeweight=".5pt">
+              <v:shape w14:anchorId="1A2DA5FF" id="Textové pole 19" o:spid="_x0000_s1032" type="#_x0000_t202" style="position:absolute;left:0;text-align:left;margin-left:27.65pt;margin-top:7pt;width:77.7pt;height:52.6pt;z-index:251733504;visibility:visible;mso-wrap-style:square;mso-width-percent:0;mso-height-percent:0;mso-wrap-distance-left:9pt;mso-wrap-distance-top:0;mso-wrap-distance-right:9pt;mso-wrap-distance-bottom:0;mso-position-horizontal:absolute;mso-position-horizontal-relative:text;mso-position-vertical:absolute;mso-position-vertical-relative:text;mso-width-percent:0;mso-height-percent:0;mso-width-relative:margin;mso-height-relative:margin;v-text-anchor:top" o:gfxdata="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" fillcolor="white [3201]" strokeweight=".5pt">
                 <v:textbox>
                   <w:txbxContent>
                     <w:p>
@@ -7246,6 +7252,7 @@
         <w:t>The differential input of the filter can accommodate a maximum voltage of +10V (IN+) and -10V (IN-), corresponding to a 20V peak-to-peak range. Higher voltages may lead to distortion or damage the device.</w:t>
       </w:r>
     </w:p>
+    <w:p/>
     <w:p>
       <w:r>
         <w:t xml:space="preserve">If using a </w:t>
@@ -7258,7 +7265,37 @@
         <w:t>single-ended</w:t>
       </w:r>
       <w:r>
-        <w:t xml:space="preserve"> input signal, connect it to one of the differential inputs (IN+ or IN-) relative to ground (GND). In this mode, </w:t>
+        <w:t xml:space="preserve"> input signal, connect it to one of the differential inputs (IN+ or IN-) relative to ground (GND).</w:t>
+      </w:r>
+      <w:r>
+        <w:t xml:space="preserve"> </w:t>
+      </w:r>
+      <w:r>
+        <w:rPr>
+          <w:b/>
+          <w:bCs w:val="0"/>
+        </w:rPr>
+        <w:t xml:space="preserve">Maximum input voltage in this mode </w:t>
+      </w:r>
+      <w:r>
+        <w:rPr>
+          <w:b/>
+          <w:bCs w:val="0"/>
+        </w:rPr>
+        <w:t>is</w:t>
+      </w:r>
+      <w:r>
+        <w:rPr>
+          <w:b/>
+          <w:bCs w:val="0"/>
+        </w:rPr>
+        <w:t xml:space="preserve"> 4V</w:t>
+      </w:r>
+      <w:r>
+        <w:t>.</w:t>
+      </w:r>
+      <w:r>
+        <w:t xml:space="preserve"> In this mode, </w:t>
       </w:r>
       <w:r>
         <w:rPr>
@@ -7492,8 +7529,29 @@
       </w:r>
     </w:p>
     <w:p/>
-    <w:p/>
     <w:bookmarkEnd w:id="2"/>
+    <w:p>
+      <w:pPr>
+        <w:rPr>
+          <w:b/>
+          <w:bCs w:val="0"/>
+          <w:color w:val="F79646" w:themeColor="accent6"/>
+        </w:rPr>
+      </w:pPr>
+      <w:r>
+        <w:rPr>
+          <w:b/>
+          <w:bCs w:val="0"/>
+          <w:color w:val="F79646" w:themeColor="accent6"/>
+        </w:rPr>
+        <w:t>Device start up</w:t>
+      </w:r>
+    </w:p>
+    <w:p>
+      <w:r>
+        <w:t>It is first necessary to provide power to the device before the differential signal can be connected to the filter input. Otherwise, there is a risk of damage to the device.</w:t>
+      </w:r>
+    </w:p>
     <w:p/>
     <w:p/>
     <w:p/>
@@ -10045,7 +10103,7 @@
   <w:style w:type="paragraph" w:default="1" w:styleId="Normln">
     <w:name w:val="Normal"/>
     <w:qFormat/>
-    <w:rsid w:val="00CC2E74"/>
+    <w:rsid w:val="006329D5"/>
     <w:pPr>
       <w:spacing w:after="0" w:line="240" w:lineRule="auto"/>
       <w:jc w:val="both"/>

</xml_diff>

<commit_message>
Add registers for default values Minor fixes
</commit_message>
<xml_diff>
--- a/Documents/PFSim-datasheet.docx
+++ b/Documents/PFSim-datasheet.docx
@@ -1792,7 +1792,6 @@
           <w:szCs w:val="20"/>
         </w:rPr>
       </w:pPr>
-      <w:proofErr w:type="spellStart"/>
       <w:r>
         <w:rPr>
           <w:sz w:val="20"/>
@@ -1800,7 +1799,6 @@
         </w:rPr>
         <w:t>ProgFilter</w:t>
       </w:r>
-      <w:proofErr w:type="spellEnd"/>
     </w:p>
     <w:p>
       <w:pPr>
@@ -5268,7 +5266,6 @@
         <w:pStyle w:val="Nadpis2"/>
       </w:pPr>
       <w:r>
-        <w:lastRenderedPageBreak/>
         <w:t>Modbus Registers Mapping – Holding Registers</w:t>
       </w:r>
     </w:p>
@@ -6205,15 +6202,7 @@
         <w:t xml:space="preserve"> after writing the </w:t>
       </w:r>
       <w:r>
-        <w:t xml:space="preserve">“Apply </w:t>
-      </w:r>
-      <w:proofErr w:type="spellStart"/>
-      <w:r>
-        <w:t>modbus</w:t>
-      </w:r>
-      <w:proofErr w:type="spellEnd"/>
-      <w:r>
-        <w:t xml:space="preserve"> parameters” </w:t>
+        <w:t xml:space="preserve">“Apply modbus parameters” </w:t>
       </w:r>
       <w:r>
         <w:t>register.</w:t>
@@ -7275,21 +7264,7 @@
           <w:b/>
           <w:bCs w:val="0"/>
         </w:rPr>
-        <w:t xml:space="preserve">Maximum input voltage in this mode </w:t>
-      </w:r>
-      <w:r>
-        <w:rPr>
-          <w:b/>
-          <w:bCs w:val="0"/>
-        </w:rPr>
-        <w:t>is</w:t>
-      </w:r>
-      <w:r>
-        <w:rPr>
-          <w:b/>
-          <w:bCs w:val="0"/>
-        </w:rPr>
-        <w:t xml:space="preserve"> 4V</w:t>
+        <w:t>Maximum input voltage in this mode is 4V</w:t>
       </w:r>
       <w:r>
         <w:t>.</w:t>
@@ -7517,15 +7492,7 @@
     <w:p/>
     <w:p>
       <w:r>
-        <w:t xml:space="preserve">This limitation is due to the constraints of the microcontroller's timer </w:t>
-      </w:r>
-      <w:proofErr w:type="spellStart"/>
-      <w:r>
-        <w:t>prescaler</w:t>
-      </w:r>
-      <w:proofErr w:type="spellEnd"/>
-      <w:r>
-        <w:t>.</w:t>
+        <w:t>This limitation is due to the constraints of the microcontroller's timer prescaler.</w:t>
       </w:r>
     </w:p>
     <w:p/>
@@ -7552,13 +7519,6 @@
         <w:t>It is first necessary to provide power to the device before the differential signal can be connected to the filter input. Otherwise, there is a risk of damage to the device.</w:t>
       </w:r>
     </w:p>
-    <w:p/>
-    <w:p/>
-    <w:p/>
-    <w:p/>
-    <w:p/>
-    <w:p/>
-    <w:p/>
     <w:p/>
     <w:p>
       <w:pPr>

</xml_diff>